<commit_message>
added spacing in contactus doc
</commit_message>
<xml_diff>
--- a/templates/Please Contact Us.docx
+++ b/templates/Please Contact Us.docx
@@ -107,7 +107,27 @@
                                 <w:szCs w:val="21"/>
                                 <w:lang w:val="en-GB"/>
                               </w:rPr>
-                              <w:t xml:space="preserve"> {lastName}</w:t>
+                              <w:t xml:space="preserve"> {</w:t>
+                            </w:r>
+                            <w:proofErr w:type="spellStart"/>
+                            <w:r>
+                              <w:rPr>
+                                <w:rFonts w:ascii="Poppins" w:hAnsi="Poppins" w:cs="Poppins"/>
+                                <w:sz w:val="21"/>
+                                <w:szCs w:val="21"/>
+                                <w:lang w:val="en-GB"/>
+                              </w:rPr>
+                              <w:t>lastName</w:t>
+                            </w:r>
+                            <w:proofErr w:type="spellEnd"/>
+                            <w:r>
+                              <w:rPr>
+                                <w:rFonts w:ascii="Poppins" w:hAnsi="Poppins" w:cs="Poppins"/>
+                                <w:sz w:val="21"/>
+                                <w:szCs w:val="21"/>
+                                <w:lang w:val="en-GB"/>
+                              </w:rPr>
+                              <w:t>}</w:t>
                             </w:r>
                           </w:p>
                           <w:p>
@@ -313,7 +333,7 @@
           <w:szCs w:val="20"/>
           <w:lang w:val="en-GB"/>
         </w:rPr>
-        <w:t>16 October 2024</w:t>
+        <w:t>11 November 2024</w:t>
       </w:r>
       <w:r>
         <w:rPr>
@@ -357,7 +377,25 @@
           <w:sz w:val="20"/>
           <w:szCs w:val="20"/>
         </w:rPr>
-        <w:t>{title} {lastName}</w:t>
+        <w:t>{title} {</w:t>
+      </w:r>
+      <w:proofErr w:type="spellStart"/>
+      <w:r>
+        <w:rPr>
+          <w:rFonts w:cs="Poppins"/>
+          <w:sz w:val="20"/>
+          <w:szCs w:val="20"/>
+        </w:rPr>
+        <w:t>lastName</w:t>
+      </w:r>
+      <w:proofErr w:type="spellEnd"/>
+      <w:r>
+        <w:rPr>
+          <w:rFonts w:cs="Poppins"/>
+          <w:sz w:val="20"/>
+          <w:szCs w:val="20"/>
+        </w:rPr>
+        <w:t>}</w:t>
       </w:r>
       <w:r>
         <w:rPr>
@@ -412,6 +450,7 @@
         </w:rPr>
         <w:t>{</w:t>
       </w:r>
+      <w:proofErr w:type="spellStart"/>
       <w:r>
         <w:rPr>
           <w:sz w:val="20"/>
@@ -419,6 +458,7 @@
         </w:rPr>
         <w:t>companyNameField</w:t>
       </w:r>
+      <w:proofErr w:type="spellEnd"/>
       <w:r>
         <w:rPr>
           <w:sz w:val="20"/>
@@ -464,6 +504,20 @@
           <w:lang w:val="en-GB" w:eastAsia="en-US"/>
         </w:rPr>
       </w:pPr>
+    </w:p>
+    <w:p>
+      <w:pPr>
+        <w:pStyle w:val="NoSpacing"/>
+        <w:spacing w:line="20" w:lineRule="atLeast"/>
+        <w:jc w:val="both"/>
+        <w:rPr>
+          <w:rFonts w:ascii="Poppins" w:eastAsiaTheme="minorHAnsi" w:hAnsi="Poppins" w:cs="Poppins"/>
+          <w:color w:val="15191B" w:themeColor="background2" w:themeShade="1A"/>
+          <w:sz w:val="20"/>
+          <w:szCs w:val="20"/>
+          <w:lang w:val="en-GB" w:eastAsia="en-US"/>
+        </w:rPr>
+      </w:pPr>
       <w:r>
         <w:rPr>
           <w:rFonts w:ascii="Poppins" w:eastAsiaTheme="minorHAnsi" w:hAnsi="Poppins" w:cs="Poppins"/>
@@ -488,6 +542,20 @@
           <w:lang w:val="en-GB" w:eastAsia="en-US"/>
         </w:rPr>
       </w:pPr>
+    </w:p>
+    <w:p>
+      <w:pPr>
+        <w:pStyle w:val="NoSpacing"/>
+        <w:spacing w:line="20" w:lineRule="atLeast"/>
+        <w:jc w:val="both"/>
+        <w:rPr>
+          <w:rFonts w:ascii="Poppins" w:eastAsiaTheme="minorHAnsi" w:hAnsi="Poppins" w:cs="Poppins"/>
+          <w:color w:val="15191B" w:themeColor="background2" w:themeShade="1A"/>
+          <w:sz w:val="20"/>
+          <w:szCs w:val="20"/>
+          <w:lang w:val="en-GB" w:eastAsia="en-US"/>
+        </w:rPr>
+      </w:pPr>
       <w:r>
         <w:rPr>
           <w:rFonts w:ascii="Poppins" w:eastAsiaTheme="minorHAnsi" w:hAnsi="Poppins" w:cs="Poppins"/>
@@ -561,7 +629,7 @@
           <w:szCs w:val="20"/>
         </w:rPr>
         <w:drawing>
-          <wp:inline distT="0" distB="0" distL="0" distR="0" wp14:anchorId="64826193" wp14:editId="364759D4">
+          <wp:inline distT="0" distB="0" distL="0" distR="0" wp14:anchorId="64826193" wp14:editId="5EAE790E">
             <wp:extent cx="1589852" cy="247650"/>
             <wp:effectExtent l="0" t="0" r="0" b="0"/>
             <wp:docPr id="1409657989" name="Picture 3" descr="A blue text on a white background&#10;&#10;Description automatically generated with low confidence"/>
@@ -1280,12 +1348,14 @@
                           <w:r>
                             <w:br/>
                           </w:r>
+                          <w:proofErr w:type="gramStart"/>
                           <w:r>
                             <w:t xml:space="preserve">E  </w:t>
                           </w:r>
                           <w:r>
                             <w:t>help@carfinanceclaaims.com</w:t>
                           </w:r>
+                          <w:proofErr w:type="gramEnd"/>
                           <w:r>
                             <w:br/>
                           </w:r>
@@ -1298,6 +1368,7 @@
                           <w:r>
                             <w:br/>
                           </w:r>
+                          <w:proofErr w:type="spellStart"/>
                           <w:r>
                             <w:rPr>
                               <w:rFonts w:ascii="Poppins SemiBold" w:hAnsi="Poppins SemiBold" w:cs="Poppins SemiBold"/>
@@ -1307,6 +1378,7 @@
                             </w:rPr>
                             <w:t>hallbrook.claims</w:t>
                           </w:r>
+                          <w:proofErr w:type="spellEnd"/>
                         </w:p>
                         <w:p>
                           <w:pPr>
@@ -1369,7 +1441,7 @@
                                   </pic:cNvPicPr>
                                 </pic:nvPicPr>
                                 <pic:blipFill>
-                                  <a:blip r:embed="rId1">
+                                  <a:blip r:embed="rId2">
                                     <a:extLst>
                                       <a:ext uri="{28A0092B-C50C-407E-A947-70E740481C1C}">
                                         <a14:useLocalDpi xmlns:a14="http://schemas.microsoft.com/office/drawing/2010/main" val="0"/>
@@ -8824,6 +8896,19 @@
 </file>
 
 <file path=customXml/item2.xml><?xml version="1.0" encoding="utf-8"?>
+<?mso-contentType ?>
+<FormTemplates xmlns="http://schemas.microsoft.com/sharepoint/v3/contenttype/forms">
+  <Display>DocumentLibraryForm</Display>
+  <Edit>DocumentLibraryForm</Edit>
+  <New>DocumentLibraryForm</New>
+</FormTemplates>
+</file>
+
+<file path=customXml/item3.xml><?xml version="1.0" encoding="utf-8"?>
+<b:Sources xmlns:b="http://schemas.openxmlformats.org/officeDocument/2006/bibliography" xmlns="http://schemas.openxmlformats.org/officeDocument/2006/bibliography" SelectedStyle="\APASixthEditionOfficeOnline.xsl" StyleName="APA" Version="6"/>
+</file>
+
+<file path=customXml/item4.xml><?xml version="1.0" encoding="utf-8"?>
 <ct:contentTypeSchema xmlns:ct="http://schemas.microsoft.com/office/2006/metadata/contentType" xmlns:ma="http://schemas.microsoft.com/office/2006/metadata/properties/metaAttributes" ct:_="" ma:_="" ma:contentTypeName="Document" ma:contentTypeID="0x01010099CDE56B2A9028468197239F8C7A2471" ma:contentTypeVersion="13" ma:contentTypeDescription="Create a new document." ma:contentTypeScope="" ma:versionID="a0fcd88fed3be9a701179fc303283ea2">
   <xsd:schema xmlns:xsd="http://www.w3.org/2001/XMLSchema" xmlns:xs="http://www.w3.org/2001/XMLSchema" xmlns:p="http://schemas.microsoft.com/office/2006/metadata/properties" xmlns:ns2="98a8ae70-06f5-454c-a5a9-f9ca3373bf6f" xmlns:ns3="26ff2014-1355-4dcd-83a1-2430a411e2af" targetNamespace="http://schemas.microsoft.com/office/2006/metadata/properties" ma:root="true" ma:fieldsID="347b297347dfe833e34d6217cb0ef3c2" ns2:_="" ns3:_="">
     <xsd:import namespace="98a8ae70-06f5-454c-a5a9-f9ca3373bf6f"/>
@@ -9030,19 +9115,6 @@
 </ct:contentTypeSchema>
 </file>
 
-<file path=customXml/item3.xml><?xml version="1.0" encoding="utf-8"?>
-<b:Sources xmlns:b="http://schemas.openxmlformats.org/officeDocument/2006/bibliography" xmlns="http://schemas.openxmlformats.org/officeDocument/2006/bibliography" SelectedStyle="\APASixthEditionOfficeOnline.xsl" StyleName="APA" Version="6"/>
-</file>
-
-<file path=customXml/item4.xml><?xml version="1.0" encoding="utf-8"?>
-<?mso-contentType ?>
-<FormTemplates xmlns="http://schemas.microsoft.com/sharepoint/v3/contenttype/forms">
-  <Display>DocumentLibraryForm</Display>
-  <Edit>DocumentLibraryForm</Edit>
-  <New>DocumentLibraryForm</New>
-</FormTemplates>
-</file>
-
 <file path=customXml/itemProps1.xml><?xml version="1.0" encoding="utf-8"?>
 <ds:datastoreItem xmlns:ds="http://schemas.openxmlformats.org/officeDocument/2006/customXml" ds:itemID="{B382DDE2-EBD0-442E-BE5A-47D6979AC2D0}">
   <ds:schemaRefs>
@@ -9055,6 +9127,22 @@
 </file>
 
 <file path=customXml/itemProps2.xml><?xml version="1.0" encoding="utf-8"?>
+<ds:datastoreItem xmlns:ds="http://schemas.openxmlformats.org/officeDocument/2006/customXml" ds:itemID="{87840D89-8535-411C-AF9F-89E5B993AD32}">
+  <ds:schemaRefs>
+    <ds:schemaRef ds:uri="http://schemas.microsoft.com/sharepoint/v3/contenttype/forms"/>
+  </ds:schemaRefs>
+</ds:datastoreItem>
+</file>
+
+<file path=customXml/itemProps3.xml><?xml version="1.0" encoding="utf-8"?>
+<ds:datastoreItem xmlns:ds="http://schemas.openxmlformats.org/officeDocument/2006/customXml" ds:itemID="{82E5D5E7-1A2D-A641-87B6-5036C2F1E624}">
+  <ds:schemaRefs>
+    <ds:schemaRef ds:uri="http://schemas.openxmlformats.org/officeDocument/2006/bibliography"/>
+  </ds:schemaRefs>
+</ds:datastoreItem>
+</file>
+
+<file path=customXml/itemProps4.xml><?xml version="1.0" encoding="utf-8"?>
 <ds:datastoreItem xmlns:ds="http://schemas.openxmlformats.org/officeDocument/2006/customXml" ds:itemID="{B07C28F1-40E9-45C9-8C63-B5179CBFC54B}">
   <ds:schemaRefs>
     <ds:schemaRef ds:uri="http://schemas.microsoft.com/office/2006/metadata/contentType"/>
@@ -9071,20 +9159,4 @@
     <ds:schemaRef ds:uri="http://schemas.microsoft.com/internal/obd"/>
   </ds:schemaRefs>
 </ds:datastoreItem>
-</file>
-
-<file path=customXml/itemProps3.xml><?xml version="1.0" encoding="utf-8"?>
-<ds:datastoreItem xmlns:ds="http://schemas.openxmlformats.org/officeDocument/2006/customXml" ds:itemID="{82E5D5E7-1A2D-A641-87B6-5036C2F1E624}">
-  <ds:schemaRefs>
-    <ds:schemaRef ds:uri="http://schemas.openxmlformats.org/officeDocument/2006/bibliography"/>
-  </ds:schemaRefs>
-</ds:datastoreItem>
-</file>
-
-<file path=customXml/itemProps4.xml><?xml version="1.0" encoding="utf-8"?>
-<ds:datastoreItem xmlns:ds="http://schemas.openxmlformats.org/officeDocument/2006/customXml" ds:itemID="{87840D89-8535-411C-AF9F-89E5B993AD32}">
-  <ds:schemaRefs>
-    <ds:schemaRef ds:uri="http://schemas.microsoft.com/sharepoint/v3/contenttype/forms"/>
-  </ds:schemaRefs>
-</ds:datastoreItem>
 </file>
</xml_diff>